<commit_message>
Tidy up code, add alt tags, and fix hamburger menu bug
</commit_message>
<xml_diff>
--- a/assignment_documents/prepare_design_plan_document.docx
+++ b/assignment_documents/prepare_design_plan_document.docx
@@ -50,7 +50,21 @@
           <w:color w:val="auto"/>
           <w:szCs w:val="22"/>
         </w:rPr>
-        <w:t xml:space="preserve">The client has requested that a website be created for their home gym equipment business. It is a small local business that seeks to establish itself as a leading provider of home gym equipment and installation services in Co. Clare, with plans to expand across Munster and beyond. The client (James) is an experienced fitness instructor who has identified a need for a dedicated home gym equipment purveyor in Co. Clare. He is seeking a polished, professional website for his business that will </w:t>
+        <w:t>The client has requested that a website be created for their home gym equipment business. It is a small local business that seeks to establish itself as a leading provider of home gym equipment and installation services in Co. Clare, with plans to expand across Munster and beyond. The client (James</w:t>
+      </w:r>
+      <w:r>
+        <w:rPr>
+          <w:color w:val="auto"/>
+          <w:szCs w:val="22"/>
+        </w:rPr>
+        <w:t xml:space="preserve"> Doe</w:t>
+      </w:r>
+      <w:r>
+        <w:rPr>
+          <w:color w:val="auto"/>
+          <w:szCs w:val="22"/>
+        </w:rPr>
+        <w:t xml:space="preserve">) is an experienced fitness instructor who has identified a need for a dedicated home gym equipment purveyor in Co. Clare. He is seeking a polished, professional website for his business that will </w:t>
       </w:r>
       <w:r>
         <w:rPr>
@@ -99,7 +113,16 @@
         </w:numPr>
       </w:pPr>
       <w:r>
-        <w:t>The website should consist of five pages: Home, Background, Shop, Instructional Videos, and Contact Us pages.</w:t>
+        <w:t xml:space="preserve">The website should consist of five </w:t>
+      </w:r>
+      <w:r>
+        <w:t xml:space="preserve">main </w:t>
+      </w:r>
+      <w:r>
+        <w:t>pages: Home, Background, Shop, Instructional Videos, and Contact Us pages.</w:t>
+      </w:r>
+      <w:r>
+        <w:t xml:space="preserve"> There should also be a Checkout page for purchases.</w:t>
       </w:r>
     </w:p>
     <w:p>
@@ -135,7 +158,13 @@
         </w:numPr>
       </w:pPr>
       <w:r>
-        <w:t xml:space="preserve">Each webpage should contain a header section with the company’s name and a navigation bar that condenses into a “hamburger” menu when viewed on a smaller screen. </w:t>
+        <w:t xml:space="preserve">Each webpage should contain a header section with the company’s </w:t>
+      </w:r>
+      <w:r>
+        <w:t>logo</w:t>
+      </w:r>
+      <w:r>
+        <w:t xml:space="preserve"> and a navigation bar that condenses into a “hamburger” menu when viewed on a smaller screen. </w:t>
       </w:r>
     </w:p>
     <w:p>
@@ -168,7 +197,34 @@
         <w:t>ome page should feature a hero image, with a “Shop Now” button that links to the Shop page. It should provide a short segment on the story behind the company</w:t>
       </w:r>
       <w:r>
-        <w:t>, a section for why the user should choose this company, and an area for current promotions (including holiday promotions, extended business hours, and featured products). It should also contain sections for customer testimonials, quality assurance, and calls-to-action with links to the shop and instructional videos.</w:t>
+        <w:t>, a section for why the user should choose this company, and an area for current promotions</w:t>
+      </w:r>
+      <w:r>
+        <w:t>/events</w:t>
+      </w:r>
+      <w:r>
+        <w:t xml:space="preserve"> (</w:t>
+      </w:r>
+      <w:r>
+        <w:t xml:space="preserve">such as </w:t>
+      </w:r>
+      <w:r>
+        <w:t>holiday promotions</w:t>
+      </w:r>
+      <w:r>
+        <w:t xml:space="preserve"> </w:t>
+      </w:r>
+      <w:r>
+        <w:t>and</w:t>
+      </w:r>
+      <w:r>
+        <w:t xml:space="preserve"> extended business hours). It should also contain sections for customer testimonial</w:t>
+      </w:r>
+      <w:r>
+        <w:t>s and store locations</w:t>
+      </w:r>
+      <w:r>
+        <w:t>.</w:t>
       </w:r>
     </w:p>
     <w:p>
@@ -183,14 +239,37 @@
         <w:t>The Background page should foster</w:t>
       </w:r>
       <w:r>
-        <w:t xml:space="preserve"> goodwill by highlighting the founder’s commitment to quality home gym equipment, as well as the company’s mission statement and core values. The client wants a historical timeline that lists the key milestones that the company has attained over the years. There should also be sections detailing the company’s commitment to sustainability, quality, customer impact, community involvement, and future vision.</w:t>
-      </w:r>
-      <w:r>
-        <w:t xml:space="preserve"> There </w:t>
-      </w:r>
-      <w:r>
-        <w:lastRenderedPageBreak/>
-        <w:t xml:space="preserve">should be an image carousel displaying photos of people working out at home, gym equipment, etc. </w:t>
+        <w:t xml:space="preserve"> goodwill by highlighting the founder’s </w:t>
+      </w:r>
+      <w:r>
+        <w:t xml:space="preserve">background and </w:t>
+      </w:r>
+      <w:r>
+        <w:t>commitment to quality home gym equipment, as well as the company’s mission statement and core values. The client wants a historical timeline that lists the key milestones that the company has attained over the years. There should also be sections detailing the company’s commitment to sustainability</w:t>
+      </w:r>
+      <w:r>
+        <w:t xml:space="preserve"> and </w:t>
+      </w:r>
+      <w:r>
+        <w:t>community involvement.</w:t>
+      </w:r>
+      <w:r>
+        <w:t xml:space="preserve"> The founder would like photos of himself and his core team to be displayed</w:t>
+      </w:r>
+      <w:r>
+        <w:t xml:space="preserve">, </w:t>
+      </w:r>
+      <w:r>
+        <w:t>including</w:t>
+      </w:r>
+      <w:r>
+        <w:t xml:space="preserve"> a profile photo </w:t>
+      </w:r>
+      <w:r>
+        <w:t>of the founder and a slideshow of the core team members</w:t>
+      </w:r>
+      <w:r>
+        <w:t xml:space="preserve">. </w:t>
       </w:r>
     </w:p>
     <w:p>
@@ -202,7 +281,11 @@
         </w:numPr>
       </w:pPr>
       <w:r>
+        <w:lastRenderedPageBreak/>
         <w:t>The Shop page should list products in rows that become columns as the screen shrinks. There should be three categories of equipment: Calisthenics, Cardio, and Weight Training. A functional shopping cart is required, with the ability to add and remove items.</w:t>
+      </w:r>
+      <w:r>
+        <w:t xml:space="preserve"> </w:t>
       </w:r>
     </w:p>
     <w:p>
@@ -214,7 +297,16 @@
         </w:numPr>
       </w:pPr>
       <w:r>
-        <w:t>The Instructional Videos page should list several YouTube videos that demonstrate how to assemble and maintain various pieces of home gym equipment.</w:t>
+        <w:t xml:space="preserve">A Checkout page should be included that is accessible only when </w:t>
+      </w:r>
+      <w:r>
+        <w:t xml:space="preserve">the user proceeds with their </w:t>
+      </w:r>
+      <w:r>
+        <w:t>purchases and</w:t>
+      </w:r>
+      <w:r>
+        <w:t xml:space="preserve"> be linked directly back to the shop.</w:t>
       </w:r>
     </w:p>
     <w:p>
@@ -226,10 +318,49 @@
         </w:numPr>
       </w:pPr>
       <w:r>
+        <w:t>The Instructional Videos page should list several videos that demonstrate how to assemble and maintain various pieces of home gym equipment.</w:t>
+      </w:r>
+    </w:p>
+    <w:p>
+      <w:pPr>
+        <w:pStyle w:val="ListParagraph"/>
+        <w:numPr>
+          <w:ilvl w:val="0"/>
+          <w:numId w:val="14"/>
+        </w:numPr>
+      </w:pPr>
+      <w:r>
         <w:t xml:space="preserve">The Contact Us page should </w:t>
       </w:r>
       <w:r>
-        <w:t xml:space="preserve">present a form to the user that takes the user’s first and second names, email, and phone number. It should provide a text box that allows the user to submit a query, returning messages if any required field is left blank or an input is invalid. Upon sending the query, </w:t>
+        <w:t>present a</w:t>
+      </w:r>
+      <w:r>
+        <w:t xml:space="preserve"> list of FAQs</w:t>
+      </w:r>
+      <w:r>
+        <w:t xml:space="preserve"> that should answer a large proportion of customer queries. A</w:t>
+      </w:r>
+      <w:r>
+        <w:t xml:space="preserve"> form</w:t>
+      </w:r>
+      <w:r>
+        <w:t xml:space="preserve"> should also be presented</w:t>
+      </w:r>
+      <w:r>
+        <w:t xml:space="preserve"> to the user that takes the user’s </w:t>
+      </w:r>
+      <w:r>
+        <w:t xml:space="preserve">name and </w:t>
+      </w:r>
+      <w:r>
+        <w:t>email</w:t>
+      </w:r>
+      <w:r>
+        <w:t xml:space="preserve"> address</w:t>
+      </w:r>
+      <w:r>
+        <w:t xml:space="preserve">. It should provide a text box that allows the user to submit a query, returning messages if any required field is left blank. Upon sending the query, </w:t>
       </w:r>
       <w:r>
         <w:t>the web page should present a message stating that the query has been successfully received.</w:t>
@@ -302,7 +433,27 @@
           <w:i/>
           <w:highlight w:val="yellow"/>
         </w:rPr>
-        <w:t>Include a  bullet point description of contents of each page</w:t>
+        <w:t xml:space="preserve">Include </w:t>
+      </w:r>
+      <w:proofErr w:type="gramStart"/>
+      <w:r>
+        <w:rPr>
+          <w:rFonts w:ascii="Calibri" w:hAnsi="Calibri" w:cs="Calibri"/>
+          <w:b w:val="0"/>
+          <w:i/>
+          <w:highlight w:val="yellow"/>
+        </w:rPr>
+        <w:t>a  bullet</w:t>
+      </w:r>
+      <w:proofErr w:type="gramEnd"/>
+      <w:r>
+        <w:rPr>
+          <w:rFonts w:ascii="Calibri" w:hAnsi="Calibri" w:cs="Calibri"/>
+          <w:b w:val="0"/>
+          <w:i/>
+          <w:highlight w:val="yellow"/>
+        </w:rPr>
+        <w:t xml:space="preserve"> point description of contents of each page</w:t>
       </w:r>
     </w:p>
     <w:p>
@@ -318,7 +469,22 @@
         <w:t xml:space="preserve">The </w:t>
       </w:r>
       <w:r>
-        <w:t>user should be able to jump to any page of their choosing from any other page that they are currently on. This will mainly be achieved by presenting a functional navigation bar on each page that links to the other pages. There will also be links included within the content of various pages to direct users to other pages (e.g., a button with a link to the Shop page within the hero image). These clickable links enhance the overall responsiveness of the website, allowing users to rapidly change pages. A navigation diagram is provided below, showing the connections between all pages.</w:t>
+        <w:t>user should be able to jump to any page of their choosing from any other page that they are currently on</w:t>
+      </w:r>
+      <w:r>
+        <w:t xml:space="preserve"> (except for the Checkout page, which will link directly to the Shop page)</w:t>
+      </w:r>
+      <w:r>
+        <w:t>. This will mainly be achieved by presenting a functional navigation bar on each page that links to the other pages</w:t>
+      </w:r>
+      <w:r>
+        <w:t>, and a clickable company logo that always redirects the user to the Home page</w:t>
+      </w:r>
+      <w:r>
+        <w:t>. There will also be links included within the content of various pages to direct users to other pages (e.g., a button with a link to the Shop page within the hero image). These clickable links enhance the overall responsiveness of the website, allowing users to rapidly change pages. A navigation diagram is provided below, showing the connections between all pages</w:t>
+      </w:r>
+      <w:r>
+        <w:t>:</w:t>
       </w:r>
     </w:p>
     <w:p>
@@ -329,115 +495,19 @@
           <w:i/>
         </w:rPr>
       </w:pPr>
-      <w:r>
+    </w:p>
+    <w:p>
+      <w:pPr>
         <w:rPr>
           <w:b/>
-          <w:i/>
-          <w:noProof/>
-        </w:rPr>
-        <w:drawing>
-          <wp:inline distT="0" distB="0" distL="0" distR="0" wp14:anchorId="7D8ABE6B" wp14:editId="313C22A3">
-            <wp:extent cx="3808095" cy="3737705"/>
-            <wp:effectExtent l="0" t="0" r="0" b="0"/>
-            <wp:docPr id="1665569055" name="Picture 1"/>
-            <wp:cNvGraphicFramePr>
-              <a:graphicFrameLocks xmlns:a="http://schemas.openxmlformats.org/drawingml/2006/main" noChangeAspect="1"/>
-            </wp:cNvGraphicFramePr>
-            <a:graphic xmlns:a="http://schemas.openxmlformats.org/drawingml/2006/main">
-              <a:graphicData uri="http://schemas.openxmlformats.org/drawingml/2006/picture">
-                <pic:pic xmlns:pic="http://schemas.openxmlformats.org/drawingml/2006/picture">
-                  <pic:nvPicPr>
-                    <pic:cNvPr id="0" name="Picture 2"/>
-                    <pic:cNvPicPr>
-                      <a:picLocks noChangeAspect="1" noChangeArrowheads="1"/>
-                    </pic:cNvPicPr>
-                  </pic:nvPicPr>
-                  <pic:blipFill>
-                    <a:blip r:embed="rId7" cstate="print">
-                      <a:extLst>
-                        <a:ext uri="{28A0092B-C50C-407E-A947-70E740481C1C}">
-                          <a14:useLocalDpi xmlns:a14="http://schemas.microsoft.com/office/drawing/2010/main" val="0"/>
-                        </a:ext>
-                      </a:extLst>
-                    </a:blip>
-                    <a:srcRect/>
-                    <a:stretch>
-                      <a:fillRect/>
-                    </a:stretch>
-                  </pic:blipFill>
-                  <pic:spPr bwMode="auto">
-                    <a:xfrm>
-                      <a:off x="0" y="0"/>
-                      <a:ext cx="3817051" cy="3746495"/>
-                    </a:xfrm>
-                    <a:prstGeom prst="rect">
-                      <a:avLst/>
-                    </a:prstGeom>
-                    <a:noFill/>
-                  </pic:spPr>
-                </pic:pic>
-              </a:graphicData>
-            </a:graphic>
-          </wp:inline>
-        </w:drawing>
-      </w:r>
-    </w:p>
-    <w:p>
-      <w:pPr>
-        <w:rPr>
-          <w:b/>
         </w:rPr>
       </w:pPr>
       <w:r>
         <w:rPr>
           <w:rStyle w:val="Heading2Char"/>
         </w:rPr>
-        <w:lastRenderedPageBreak/>
         <w:t>User Interactions</w:t>
       </w:r>
-      <w:r>
-        <w:rPr>
-          <w:color w:val="4C94D8" w:themeColor="text2" w:themeTint="80"/>
-        </w:rPr>
-        <w:br/>
-      </w:r>
-      <w:r>
-        <w:rPr>
-          <w:highlight w:val="yellow"/>
-        </w:rPr>
-        <w:t>What actions can the user take</w:t>
-      </w:r>
-      <w:r>
-        <w:rPr>
-          <w:highlight w:val="yellow"/>
-        </w:rPr>
-        <w:t>.</w:t>
-      </w:r>
-      <w:r>
-        <w:rPr>
-          <w:highlight w:val="yellow"/>
-        </w:rPr>
-        <w:br/>
-        <w:t xml:space="preserve">Ability to select items, make donation, </w:t>
-      </w:r>
-      <w:r>
-        <w:rPr>
-          <w:highlight w:val="yellow"/>
-        </w:rPr>
-        <w:t xml:space="preserve">shopping cart, </w:t>
-      </w:r>
-      <w:r>
-        <w:rPr>
-          <w:highlight w:val="yellow"/>
-        </w:rPr>
-        <w:t>easy navigation, accessibility,</w:t>
-      </w:r>
-      <w:r>
-        <w:rPr>
-          <w:highlight w:val="yellow"/>
-        </w:rPr>
-        <w:t xml:space="preserve"> Feedback, Email query</w:t>
-      </w:r>
     </w:p>
     <w:p>
       <w:pPr>
@@ -467,7 +537,21 @@
         <w:rPr>
           <w:bCs/>
         </w:rPr>
-        <w:t xml:space="preserve"> will be able to interact with the website in a number of ways, as listed below:</w:t>
+        <w:t xml:space="preserve"> will be able to interact with the website in </w:t>
+      </w:r>
+      <w:proofErr w:type="gramStart"/>
+      <w:r>
+        <w:rPr>
+          <w:bCs/>
+        </w:rPr>
+        <w:t>a number of</w:t>
+      </w:r>
+      <w:proofErr w:type="gramEnd"/>
+      <w:r>
+        <w:rPr>
+          <w:bCs/>
+        </w:rPr>
+        <w:t xml:space="preserve"> ways, as listed below:</w:t>
       </w:r>
     </w:p>
     <w:p>
@@ -503,7 +587,7 @@
         <w:rPr>
           <w:bCs/>
         </w:rPr>
-        <w:t>Functional shopping cart that allows users to add and remove items from their cart.</w:t>
+        <w:t>“Back to Top” link that redirects the user to the top of a given page.</w:t>
       </w:r>
     </w:p>
     <w:p>
@@ -521,7 +605,7 @@
         <w:rPr>
           <w:bCs/>
         </w:rPr>
-        <w:t>Embedded videos to allow users to view product assembly/maintenance videos without having to leave the website.</w:t>
+        <w:t>Functional shopping cart that allows users to add and remove items from their cart.</w:t>
       </w:r>
     </w:p>
     <w:p>
@@ -539,7 +623,91 @@
         <w:rPr>
           <w:bCs/>
         </w:rPr>
-        <w:t>Contact Us form that allows users to make enquiries.</w:t>
+        <w:t xml:space="preserve">“alt” attributes will be provided for all images to </w:t>
+      </w:r>
+      <w:r>
+        <w:rPr>
+          <w:bCs/>
+        </w:rPr>
+        <w:t>enhance overall</w:t>
+      </w:r>
+      <w:r>
+        <w:rPr>
+          <w:bCs/>
+        </w:rPr>
+        <w:t xml:space="preserve"> accessibility.</w:t>
+      </w:r>
+    </w:p>
+    <w:p>
+      <w:pPr>
+        <w:pStyle w:val="ListParagraph"/>
+        <w:numPr>
+          <w:ilvl w:val="0"/>
+          <w:numId w:val="15"/>
+        </w:numPr>
+        <w:rPr>
+          <w:bCs/>
+        </w:rPr>
+      </w:pPr>
+      <w:r>
+        <w:rPr>
+          <w:bCs/>
+        </w:rPr>
+        <w:t>Embedded videos to allow users to view product assembly/maintenance videos without having to leave the website.</w:t>
+      </w:r>
+    </w:p>
+    <w:p>
+      <w:pPr>
+        <w:pStyle w:val="ListParagraph"/>
+        <w:numPr>
+          <w:ilvl w:val="0"/>
+          <w:numId w:val="15"/>
+        </w:numPr>
+        <w:rPr>
+          <w:bCs/>
+        </w:rPr>
+      </w:pPr>
+      <w:r>
+        <w:rPr>
+          <w:bCs/>
+        </w:rPr>
+        <w:t>Contact Us form that allows users to make enquiries</w:t>
+      </w:r>
+      <w:r>
+        <w:rPr>
+          <w:bCs/>
+        </w:rPr>
+        <w:t>, and collapsable FAQ section</w:t>
+      </w:r>
+      <w:r>
+        <w:rPr>
+          <w:bCs/>
+        </w:rPr>
+        <w:t>.</w:t>
+      </w:r>
+    </w:p>
+    <w:p>
+      <w:pPr>
+        <w:pStyle w:val="ListParagraph"/>
+        <w:numPr>
+          <w:ilvl w:val="0"/>
+          <w:numId w:val="15"/>
+        </w:numPr>
+        <w:rPr>
+          <w:bCs/>
+        </w:rPr>
+      </w:pPr>
+      <w:r>
+        <w:rPr>
+          <w:bCs/>
+        </w:rPr>
+        <w:t>Checkout page that the user can fill i</w:t>
+      </w:r>
+      <w:r>
+        <w:rPr>
+          <w:bCs/>
+        </w:rPr>
+        <w:t>n to submit their order.</w:t>
       </w:r>
     </w:p>
     <w:p/>
@@ -559,77 +727,6 @@
           <w:bCs/>
         </w:rPr>
         <w:t>Interactive Features</w:t>
-      </w:r>
-      <w:r>
-        <w:rPr>
-          <w:rFonts w:ascii="Calibri" w:hAnsi="Calibri" w:cs="Calibri"/>
-          <w:color w:val="4C94D8" w:themeColor="text2" w:themeTint="80"/>
-        </w:rPr>
-        <w:br/>
-      </w:r>
-      <w:r>
-        <w:rPr>
-          <w:b w:val="0"/>
-          <w:bCs w:val="0"/>
-          <w:highlight w:val="yellow"/>
-        </w:rPr>
-        <w:t xml:space="preserve">List, describe and justify some interactive features of your site. </w:t>
-      </w:r>
-      <w:r>
-        <w:rPr>
-          <w:b w:val="0"/>
-          <w:bCs w:val="0"/>
-          <w:highlight w:val="yellow"/>
-        </w:rPr>
-        <w:br/>
-      </w:r>
-      <w:r>
-        <w:rPr>
-          <w:b w:val="0"/>
-          <w:bCs w:val="0"/>
-          <w:highlight w:val="yellow"/>
-        </w:rPr>
-        <w:t xml:space="preserve">Possibilities include - </w:t>
-      </w:r>
-      <w:r>
-        <w:rPr>
-          <w:b w:val="0"/>
-          <w:bCs w:val="0"/>
-          <w:highlight w:val="yellow"/>
-        </w:rPr>
-        <w:t>Highlighting active menu, Dropdown list to avoid spelling mistakes, Number inputs for quantities and pr</w:t>
-      </w:r>
-      <w:r>
-        <w:rPr>
-          <w:b w:val="0"/>
-          <w:bCs w:val="0"/>
-          <w:highlight w:val="yellow"/>
-        </w:rPr>
-        <w:t>i</w:t>
-      </w:r>
-      <w:r>
-        <w:rPr>
-          <w:b w:val="0"/>
-          <w:bCs w:val="0"/>
-          <w:highlight w:val="yellow"/>
-        </w:rPr>
-        <w:t>ce</w:t>
-      </w:r>
-      <w:r>
-        <w:rPr>
-          <w:b w:val="0"/>
-          <w:bCs w:val="0"/>
-          <w:highlight w:val="yellow"/>
-        </w:rPr>
-        <w:t>s</w:t>
-      </w:r>
-      <w:r>
-        <w:rPr>
-          <w:b w:val="0"/>
-          <w:bCs w:val="0"/>
-          <w:highlight w:val="yellow"/>
-        </w:rPr>
-        <w:t xml:space="preserve"> etc.</w:t>
       </w:r>
     </w:p>
     <w:p>
@@ -658,7 +755,7 @@
         </w:numPr>
       </w:pPr>
       <w:r>
-        <w:t>The current page will be highlighted in a different colour.</w:t>
+        <w:t>The company logo will slightly expand when the cursor hovers over it.</w:t>
       </w:r>
     </w:p>
     <w:p>
@@ -670,7 +767,13 @@
         </w:numPr>
       </w:pPr>
       <w:r>
-        <w:t>The “Add to Cart” buttons will change colour when the cursor hovers over them.</w:t>
+        <w:t>The current page will be highlighted in a different colour</w:t>
+      </w:r>
+      <w:r>
+        <w:t xml:space="preserve"> in the navigation bar</w:t>
+      </w:r>
+      <w:r>
+        <w:t>.</w:t>
       </w:r>
     </w:p>
     <w:p>
@@ -682,6 +785,76 @@
         </w:numPr>
       </w:pPr>
       <w:r>
+        <w:lastRenderedPageBreak/>
+        <w:t xml:space="preserve">The item cards in the Shop page will </w:t>
+      </w:r>
+      <w:r>
+        <w:t xml:space="preserve">slightly </w:t>
+      </w:r>
+      <w:r>
+        <w:t xml:space="preserve">expand when the cursor hovers over </w:t>
+      </w:r>
+      <w:r>
+        <w:t>them</w:t>
+      </w:r>
+      <w:r>
+        <w:t>.</w:t>
+      </w:r>
+    </w:p>
+    <w:p>
+      <w:pPr>
+        <w:pStyle w:val="ListParagraph"/>
+        <w:numPr>
+          <w:ilvl w:val="0"/>
+          <w:numId w:val="16"/>
+        </w:numPr>
+      </w:pPr>
+      <w:r>
+        <w:t>The “Add to Cart” buttons will change colour when the cursor hovers over them.</w:t>
+      </w:r>
+    </w:p>
+    <w:p>
+      <w:pPr>
+        <w:pStyle w:val="ListParagraph"/>
+        <w:numPr>
+          <w:ilvl w:val="0"/>
+          <w:numId w:val="16"/>
+        </w:numPr>
+      </w:pPr>
+      <w:r>
+        <w:t>The item name, quantity, and cost</w:t>
+      </w:r>
+      <w:r>
+        <w:t xml:space="preserve"> will be displayed upon adding it to the cart. The total cost of all items will also be presented.</w:t>
+      </w:r>
+    </w:p>
+    <w:p>
+      <w:pPr>
+        <w:pStyle w:val="ListParagraph"/>
+        <w:numPr>
+          <w:ilvl w:val="0"/>
+          <w:numId w:val="16"/>
+        </w:numPr>
+      </w:pPr>
+      <w:r>
+        <w:t>The cart will be scrollable</w:t>
+      </w:r>
+      <w:r>
+        <w:t xml:space="preserve"> when </w:t>
+      </w:r>
+      <w:r>
+        <w:t>the list reaches a threshold number of items.</w:t>
+      </w:r>
+    </w:p>
+    <w:p>
+      <w:pPr>
+        <w:pStyle w:val="ListParagraph"/>
+        <w:numPr>
+          <w:ilvl w:val="0"/>
+          <w:numId w:val="16"/>
+        </w:numPr>
+      </w:pPr>
+      <w:r>
         <w:t>The number and price of items in a cart will be displayed as the user adds items to the cart.</w:t>
       </w:r>
     </w:p>
@@ -713,6 +886,18 @@
     <w:p>
       <w:r>
         <w:t>The website will feature various animations that will aim to provide a more professional feel to the website. The following animations will be included:</w:t>
+      </w:r>
+    </w:p>
+    <w:p>
+      <w:pPr>
+        <w:pStyle w:val="ListParagraph"/>
+        <w:numPr>
+          <w:ilvl w:val="0"/>
+          <w:numId w:val="16"/>
+        </w:numPr>
+      </w:pPr>
+      <w:r>
+        <w:t>The options in the navigation bar will change colour when the cursor hovers over them.</w:t>
       </w:r>
     </w:p>
     <w:p>
@@ -724,7 +909,19 @@
         </w:numPr>
       </w:pPr>
       <w:r>
-        <w:t>The company logo will fade in on each page when it is accessed.</w:t>
+        <w:t xml:space="preserve">The company logo will </w:t>
+      </w:r>
+      <w:r>
+        <w:t>slightly expand</w:t>
+      </w:r>
+      <w:r>
+        <w:t xml:space="preserve"> </w:t>
+      </w:r>
+      <w:r>
+        <w:t>upon hovering the mouse over it</w:t>
+      </w:r>
+      <w:r>
+        <w:t>.</w:t>
       </w:r>
     </w:p>
     <w:p>
@@ -739,9 +936,73 @@
         <w:t>The product</w:t>
       </w:r>
       <w:r>
-        <w:t xml:space="preserve"> cards will zoom in when the mouse hovers over them.</w:t>
-      </w:r>
-    </w:p>
+        <w:t xml:space="preserve"> cards will </w:t>
+      </w:r>
+      <w:r>
+        <w:t xml:space="preserve">slightly expand </w:t>
+      </w:r>
+      <w:r>
+        <w:t>when the mouse hovers over them.</w:t>
+      </w:r>
+    </w:p>
+    <w:p>
+      <w:pPr>
+        <w:pStyle w:val="ListParagraph"/>
+        <w:numPr>
+          <w:ilvl w:val="0"/>
+          <w:numId w:val="17"/>
+        </w:numPr>
+      </w:pPr>
+      <w:r>
+        <w:t>The</w:t>
+      </w:r>
+      <w:r>
+        <w:t xml:space="preserve"> “Add to Cart” buttons will change colour when </w:t>
+      </w:r>
+      <w:r>
+        <w:t>the mouse hovers over them</w:t>
+      </w:r>
+      <w:r>
+        <w:t>.</w:t>
+      </w:r>
+    </w:p>
+    <w:p>
+      <w:pPr>
+        <w:pStyle w:val="ListParagraph"/>
+        <w:numPr>
+          <w:ilvl w:val="0"/>
+          <w:numId w:val="17"/>
+        </w:numPr>
+      </w:pPr>
+      <w:r>
+        <w:t>In the Background page, the founder’s name will be displayed, and their photo will become slightly transparent when the mouse cursor hovers over it.</w:t>
+      </w:r>
+    </w:p>
+    <w:p>
+      <w:pPr>
+        <w:pStyle w:val="ListParagraph"/>
+        <w:numPr>
+          <w:ilvl w:val="0"/>
+          <w:numId w:val="17"/>
+        </w:numPr>
+      </w:pPr>
+      <w:r>
+        <w:t>Slideshows will automatically cycle through photos on the Home and Background pages.</w:t>
+      </w:r>
+    </w:p>
+    <w:p>
+      <w:pPr>
+        <w:pStyle w:val="ListParagraph"/>
+        <w:numPr>
+          <w:ilvl w:val="0"/>
+          <w:numId w:val="17"/>
+        </w:numPr>
+      </w:pPr>
+      <w:r>
+        <w:t>A video will autoplay on the Instructional Videos page.</w:t>
+      </w:r>
+    </w:p>
+    <w:p/>
     <w:p>
       <w:pPr>
         <w:pStyle w:val="Heading4"/>
@@ -758,29 +1019,6 @@
           <w:bCs/>
         </w:rPr>
         <w:t>HTML 5 Feature(s)</w:t>
-      </w:r>
-      <w:r>
-        <w:rPr>
-          <w:rFonts w:ascii="Calibri" w:hAnsi="Calibri" w:cs="Calibri"/>
-          <w:color w:val="4C94D8" w:themeColor="text2" w:themeTint="80"/>
-        </w:rPr>
-        <w:br/>
-      </w:r>
-      <w:r>
-        <w:rPr>
-          <w:rFonts w:ascii="Calibri" w:hAnsi="Calibri" w:cs="Calibri"/>
-          <w:b w:val="0"/>
-          <w:highlight w:val="yellow"/>
-        </w:rPr>
-        <w:t xml:space="preserve">List, describe and justify some HTML features </w:t>
-      </w:r>
-      <w:r>
-        <w:rPr>
-          <w:rFonts w:ascii="Calibri" w:hAnsi="Calibri" w:cs="Calibri"/>
-          <w:b w:val="0"/>
-          <w:highlight w:val="yellow"/>
-        </w:rPr>
-        <w:t>of your site.</w:t>
       </w:r>
     </w:p>
     <w:p>
@@ -814,6 +1052,41 @@
     </w:p>
     <w:p>
       <w:pPr>
+        <w:pStyle w:val="ListParagraph"/>
+        <w:numPr>
+          <w:ilvl w:val="0"/>
+          <w:numId w:val="18"/>
+        </w:numPr>
+      </w:pPr>
+      <w:r>
+        <w:t>&lt;figure&gt; and &lt;</w:t>
+      </w:r>
+      <w:proofErr w:type="spellStart"/>
+      <w:r>
+        <w:t>figcaption</w:t>
+      </w:r>
+      <w:proofErr w:type="spellEnd"/>
+      <w:r>
+        <w:t xml:space="preserve">&gt; tags will be used on the </w:t>
+      </w:r>
+      <w:r>
+        <w:t>Background and Home pages.</w:t>
+      </w:r>
+      <w:r>
+        <w:t xml:space="preserve"> In future</w:t>
+      </w:r>
+      <w:r>
+        <w:t xml:space="preserve"> updates to the website, these tags can be used to format the figures/captions</w:t>
+      </w:r>
+      <w:r>
+        <w:t xml:space="preserve"> </w:t>
+      </w:r>
+      <w:r>
+        <w:t>in specific ways.</w:t>
+      </w:r>
+    </w:p>
+    <w:p>
+      <w:pPr>
         <w:pStyle w:val="Heading2"/>
       </w:pPr>
       <w:r>
@@ -824,170 +1097,519 @@
       <w:pPr>
         <w:rPr>
           <w:color w:val="auto"/>
-          <w:sz w:val="24"/>
-        </w:rPr>
-      </w:pPr>
-      <w:r>
-        <w:rPr>
-          <w:color w:val="auto"/>
-          <w:sz w:val="24"/>
-          <w:highlight w:val="yellow"/>
-        </w:rPr>
-        <w:t>List and describe 3 SEO techniques</w:t>
-      </w:r>
-      <w:r>
-        <w:rPr>
-          <w:color w:val="auto"/>
-          <w:sz w:val="24"/>
-          <w:highlight w:val="yellow"/>
+          <w:szCs w:val="22"/>
+        </w:rPr>
+      </w:pPr>
+      <w:r>
+        <w:rPr>
+          <w:color w:val="auto"/>
+          <w:szCs w:val="22"/>
+        </w:rPr>
+        <w:t>The website will make use of the following SEO techniques:</w:t>
+      </w:r>
+    </w:p>
+    <w:p>
+      <w:pPr>
+        <w:pStyle w:val="ListParagraph"/>
+        <w:numPr>
+          <w:ilvl w:val="0"/>
+          <w:numId w:val="19"/>
+        </w:numPr>
+        <w:rPr>
+          <w:color w:val="auto"/>
+          <w:szCs w:val="22"/>
+        </w:rPr>
+      </w:pPr>
+      <w:r>
+        <w:rPr>
+          <w:color w:val="auto"/>
+          <w:szCs w:val="22"/>
+        </w:rPr>
+        <w:t>S</w:t>
+      </w:r>
+      <w:r>
+        <w:rPr>
+          <w:color w:val="auto"/>
+          <w:szCs w:val="22"/>
+        </w:rPr>
+        <w:t>emantic tags help search engines understand the meaning and hierarchy of the content.</w:t>
+      </w:r>
+      <w:r>
+        <w:rPr>
+          <w:color w:val="auto"/>
+          <w:szCs w:val="22"/>
+        </w:rPr>
+        <w:t xml:space="preserve"> For example, &lt;header&gt; and &lt;nav&gt; tags are used for site branding and navigation, &lt;main&gt; for primary content, </w:t>
+      </w:r>
+      <w:r>
+        <w:rPr>
+          <w:color w:val="auto"/>
+          <w:szCs w:val="22"/>
+        </w:rPr>
+        <w:t>&lt;section&gt; and &lt;article&gt; for grouped thematic content, and &lt;footer&gt; for copyright and secondary links.</w:t>
+      </w:r>
+      <w:r>
+        <w:rPr>
+          <w:color w:val="auto"/>
+          <w:szCs w:val="22"/>
+        </w:rPr>
+        <w:t xml:space="preserve"> Aside from helping search engines better understand </w:t>
+      </w:r>
+      <w:r>
+        <w:rPr>
+          <w:color w:val="auto"/>
+          <w:szCs w:val="22"/>
+        </w:rPr>
+        <w:t>page structure, these tags also improve the accessibility of the website.</w:t>
+      </w:r>
+    </w:p>
+    <w:p>
+      <w:pPr>
+        <w:pStyle w:val="ListParagraph"/>
+        <w:numPr>
+          <w:ilvl w:val="0"/>
+          <w:numId w:val="19"/>
+        </w:numPr>
+        <w:rPr>
+          <w:color w:val="auto"/>
+          <w:szCs w:val="22"/>
+        </w:rPr>
+      </w:pPr>
+      <w:r>
+        <w:rPr>
+          <w:color w:val="auto"/>
+          <w:szCs w:val="22"/>
+        </w:rPr>
+        <w:t xml:space="preserve">&lt;title&gt; tags </w:t>
+      </w:r>
+      <w:r>
+        <w:rPr>
+          <w:color w:val="auto"/>
+          <w:szCs w:val="22"/>
+        </w:rPr>
+        <w:t>improve click-through rates by clearly describing the page.</w:t>
+      </w:r>
+    </w:p>
+    <w:p>
+      <w:pPr>
+        <w:pStyle w:val="ListParagraph"/>
+        <w:numPr>
+          <w:ilvl w:val="0"/>
+          <w:numId w:val="19"/>
+        </w:numPr>
+        <w:rPr>
+          <w:color w:val="auto"/>
+          <w:szCs w:val="22"/>
+        </w:rPr>
+      </w:pPr>
+      <w:r>
+        <w:rPr>
+          <w:color w:val="auto"/>
+          <w:szCs w:val="22"/>
+        </w:rPr>
+        <w:t xml:space="preserve">Logical </w:t>
+      </w:r>
+      <w:r>
+        <w:rPr>
+          <w:color w:val="auto"/>
+          <w:szCs w:val="22"/>
+        </w:rPr>
+        <w:t xml:space="preserve">heading tags (e.g., only one main &lt;h1&gt; per page, with &lt;h2&gt;, &lt;h3&gt;, etc. for subheadings) </w:t>
+      </w:r>
+      <w:r>
+        <w:rPr>
+          <w:color w:val="auto"/>
+          <w:szCs w:val="22"/>
+        </w:rPr>
+        <w:t>helps search engines better understand content importance.</w:t>
+      </w:r>
+    </w:p>
+    <w:p>
+      <w:pPr>
+        <w:pStyle w:val="ListParagraph"/>
+        <w:numPr>
+          <w:ilvl w:val="0"/>
+          <w:numId w:val="19"/>
+        </w:numPr>
+        <w:rPr>
+          <w:color w:val="auto"/>
+          <w:szCs w:val="22"/>
+        </w:rPr>
+      </w:pPr>
+      <w:r>
+        <w:rPr>
+          <w:color w:val="auto"/>
+          <w:szCs w:val="22"/>
+        </w:rPr>
+        <w:t xml:space="preserve">Keyword-relevant content </w:t>
+      </w:r>
+      <w:r>
+        <w:rPr>
+          <w:color w:val="auto"/>
+          <w:szCs w:val="22"/>
+        </w:rPr>
+        <w:t xml:space="preserve">(e.g., “Home Gym Equipment”, “Calisthenics”, “Weight Training”, “Cardio”, etc.) </w:t>
+      </w:r>
+      <w:r>
+        <w:rPr>
+          <w:color w:val="auto"/>
+          <w:szCs w:val="22"/>
+        </w:rPr>
+        <w:t>aligns with user search intent</w:t>
+      </w:r>
+      <w:r>
+        <w:rPr>
+          <w:color w:val="auto"/>
+          <w:szCs w:val="22"/>
+        </w:rPr>
+        <w:t>, helping the website to rank higher in search results.</w:t>
+      </w:r>
+    </w:p>
+    <w:p>
+      <w:pPr>
+        <w:pStyle w:val="ListParagraph"/>
+        <w:numPr>
+          <w:ilvl w:val="0"/>
+          <w:numId w:val="19"/>
+        </w:numPr>
+        <w:rPr>
+          <w:color w:val="auto"/>
+          <w:szCs w:val="22"/>
+        </w:rPr>
+      </w:pPr>
+      <w:r>
+        <w:rPr>
+          <w:color w:val="auto"/>
+          <w:szCs w:val="22"/>
+        </w:rPr>
+        <w:lastRenderedPageBreak/>
+        <w:t xml:space="preserve">Standard &lt;a </w:t>
+      </w:r>
+      <w:proofErr w:type="spellStart"/>
+      <w:r>
+        <w:rPr>
+          <w:color w:val="auto"/>
+          <w:szCs w:val="22"/>
+        </w:rPr>
+        <w:t>href</w:t>
+      </w:r>
+      <w:proofErr w:type="spellEnd"/>
+      <w:r>
+        <w:rPr>
+          <w:color w:val="auto"/>
+          <w:szCs w:val="22"/>
+        </w:rPr>
+        <w:t xml:space="preserve">=””&gt; links are consistent across all pages, </w:t>
+      </w:r>
+      <w:r>
+        <w:rPr>
+          <w:color w:val="auto"/>
+          <w:szCs w:val="22"/>
+        </w:rPr>
+        <w:t>allowing search engine bots to easily crawl through the site.</w:t>
+      </w:r>
+    </w:p>
+    <w:p>
+      <w:pPr>
+        <w:pStyle w:val="ListParagraph"/>
+        <w:numPr>
+          <w:ilvl w:val="0"/>
+          <w:numId w:val="19"/>
+        </w:numPr>
+        <w:rPr>
+          <w:color w:val="auto"/>
+          <w:szCs w:val="22"/>
+        </w:rPr>
+      </w:pPr>
+      <w:r>
+        <w:rPr>
+          <w:color w:val="auto"/>
+          <w:szCs w:val="22"/>
+        </w:rPr>
+        <w:t xml:space="preserve">alt=”” attributes enhance </w:t>
+      </w:r>
+      <w:r>
+        <w:rPr>
+          <w:color w:val="auto"/>
+          <w:szCs w:val="22"/>
+        </w:rPr>
+        <w:t>SEO</w:t>
+      </w:r>
+      <w:r>
+        <w:rPr>
+          <w:color w:val="auto"/>
+          <w:szCs w:val="22"/>
+        </w:rPr>
+        <w:t xml:space="preserve"> </w:t>
+      </w:r>
+      <w:r>
+        <w:rPr>
+          <w:color w:val="auto"/>
+          <w:szCs w:val="22"/>
+        </w:rPr>
+        <w:t>by making images more discoverable through image search.</w:t>
+      </w:r>
+      <w:r>
+        <w:rPr>
+          <w:color w:val="auto"/>
+          <w:szCs w:val="22"/>
+        </w:rPr>
+        <w:t xml:space="preserve"> It also improves accessibility, which Google values, leading to higher rankings.</w:t>
+      </w:r>
+    </w:p>
+    <w:p>
+      <w:pPr>
+        <w:pStyle w:val="ListParagraph"/>
+        <w:numPr>
+          <w:ilvl w:val="0"/>
+          <w:numId w:val="19"/>
+        </w:numPr>
+        <w:rPr>
+          <w:color w:val="auto"/>
+          <w:szCs w:val="22"/>
+        </w:rPr>
+      </w:pPr>
+      <w:r>
+        <w:rPr>
+          <w:color w:val="auto"/>
+          <w:szCs w:val="22"/>
+        </w:rPr>
+        <w:t>Mobile-friendly and responsive design</w:t>
+      </w:r>
+      <w:r>
+        <w:rPr>
+          <w:color w:val="auto"/>
+          <w:szCs w:val="22"/>
+        </w:rPr>
+        <w:t xml:space="preserve">, such as the use of meta viewport tags and </w:t>
+      </w:r>
+      <w:r>
+        <w:rPr>
+          <w:color w:val="auto"/>
+          <w:szCs w:val="22"/>
+        </w:rPr>
+        <w:t xml:space="preserve">@media (min-width: 768px) </w:t>
+      </w:r>
+      <w:r>
+        <w:rPr>
+          <w:color w:val="auto"/>
+          <w:szCs w:val="22"/>
+        </w:rPr>
+        <w:t xml:space="preserve">improves user experience, helping the website to rank better </w:t>
+      </w:r>
+      <w:r>
+        <w:rPr>
+          <w:color w:val="auto"/>
+          <w:szCs w:val="22"/>
+        </w:rPr>
+        <w:t>on mobile searches.</w:t>
+      </w:r>
+    </w:p>
+    <w:p>
+      <w:pPr>
+        <w:pStyle w:val="ListParagraph"/>
+        <w:numPr>
+          <w:ilvl w:val="0"/>
+          <w:numId w:val="19"/>
+        </w:numPr>
+        <w:rPr>
+          <w:color w:val="auto"/>
+          <w:szCs w:val="22"/>
+        </w:rPr>
+      </w:pPr>
+      <w:r>
+        <w:rPr>
+          <w:color w:val="auto"/>
+          <w:szCs w:val="22"/>
+        </w:rPr>
+        <w:t xml:space="preserve">Use </w:t>
+      </w:r>
+      <w:proofErr w:type="gramStart"/>
+      <w:r>
+        <w:rPr>
+          <w:color w:val="auto"/>
+          <w:szCs w:val="22"/>
+        </w:rPr>
+        <w:t>of .</w:t>
+      </w:r>
+      <w:proofErr w:type="spellStart"/>
+      <w:r>
+        <w:rPr>
+          <w:color w:val="auto"/>
+          <w:szCs w:val="22"/>
+        </w:rPr>
+        <w:t>avif</w:t>
+      </w:r>
+      <w:proofErr w:type="spellEnd"/>
+      <w:proofErr w:type="gramEnd"/>
+      <w:r>
+        <w:rPr>
+          <w:color w:val="auto"/>
+          <w:szCs w:val="22"/>
+        </w:rPr>
+        <w:t xml:space="preserve"> images for faster loading times</w:t>
+      </w:r>
+      <w:r>
+        <w:rPr>
+          <w:color w:val="auto"/>
+          <w:szCs w:val="22"/>
+        </w:rPr>
+        <w:t xml:space="preserve"> and better performance on mobile networks.</w:t>
+      </w:r>
+    </w:p>
+    <w:p>
+      <w:pPr>
+        <w:pStyle w:val="ListParagraph"/>
+        <w:numPr>
+          <w:ilvl w:val="0"/>
+          <w:numId w:val="19"/>
+        </w:numPr>
+        <w:rPr>
+          <w:color w:val="auto"/>
+          <w:szCs w:val="22"/>
+        </w:rPr>
+      </w:pPr>
+      <w:r>
+        <w:rPr>
+          <w:color w:val="auto"/>
+          <w:szCs w:val="22"/>
+        </w:rPr>
+        <w:t xml:space="preserve">Clean, descriptive </w:t>
+      </w:r>
+      <w:r>
+        <w:rPr>
+          <w:color w:val="auto"/>
+          <w:szCs w:val="22"/>
+        </w:rPr>
+        <w:t>URLs (e.g., shop.html) can help users understand the page content from the URL.</w:t>
+      </w:r>
+    </w:p>
+    <w:p>
+      <w:pPr>
+        <w:rPr>
+          <w:color w:val="auto"/>
+          <w:szCs w:val="22"/>
+        </w:rPr>
+      </w:pPr>
+    </w:p>
+    <w:p>
+      <w:pPr>
+        <w:pStyle w:val="Heading2"/>
+      </w:pPr>
+      <w:r>
+        <w:t>Conclusion</w:t>
+      </w:r>
+    </w:p>
+    <w:p>
+      <w:pPr>
+        <w:ind w:left="0" w:firstLine="0"/>
+        <w:rPr>
+          <w:color w:val="auto"/>
+          <w:szCs w:val="22"/>
+        </w:rPr>
+      </w:pPr>
+      <w:r>
+        <w:rPr>
+          <w:color w:val="auto"/>
+          <w:szCs w:val="22"/>
+        </w:rPr>
+        <w:t>In conclusion, th</w:t>
+      </w:r>
+      <w:r>
+        <w:rPr>
+          <w:color w:val="auto"/>
+          <w:szCs w:val="22"/>
+        </w:rPr>
+        <w:t xml:space="preserve">is design document provides the </w:t>
+      </w:r>
+      <w:r>
+        <w:rPr>
+          <w:color w:val="auto"/>
+          <w:szCs w:val="22"/>
+        </w:rPr>
+        <w:t>blueprints for how the website will look</w:t>
+      </w:r>
+      <w:r>
+        <w:rPr>
+          <w:color w:val="auto"/>
+          <w:szCs w:val="22"/>
+        </w:rPr>
+        <w:t xml:space="preserve"> and </w:t>
+      </w:r>
+      <w:r>
+        <w:rPr>
+          <w:color w:val="auto"/>
+          <w:szCs w:val="22"/>
+        </w:rPr>
+        <w:t>function</w:t>
+      </w:r>
+      <w:r>
+        <w:rPr>
+          <w:color w:val="auto"/>
+          <w:szCs w:val="22"/>
+        </w:rPr>
+        <w:t xml:space="preserve">. </w:t>
+      </w:r>
+      <w:r>
+        <w:rPr>
+          <w:color w:val="auto"/>
+          <w:szCs w:val="22"/>
+        </w:rPr>
+        <w:t xml:space="preserve">By following the </w:t>
+      </w:r>
+      <w:r>
+        <w:rPr>
+          <w:color w:val="auto"/>
+          <w:szCs w:val="22"/>
+        </w:rPr>
+        <w:t>instructions and wireframe</w:t>
+      </w:r>
+      <w:r>
+        <w:rPr>
+          <w:color w:val="auto"/>
+          <w:szCs w:val="22"/>
+        </w:rPr>
+        <w:t xml:space="preserve">s set out in this document, the </w:t>
+      </w:r>
+      <w:r>
+        <w:rPr>
+          <w:color w:val="auto"/>
+          <w:szCs w:val="22"/>
+        </w:rPr>
+        <w:t>web developer will be able to create a professional, highly interactive</w:t>
+      </w:r>
+      <w:r>
+        <w:rPr>
+          <w:color w:val="auto"/>
+          <w:szCs w:val="22"/>
+        </w:rPr>
+        <w:t>, and responsive</w:t>
+      </w:r>
+      <w:r>
+        <w:rPr>
+          <w:color w:val="auto"/>
+          <w:szCs w:val="22"/>
+        </w:rPr>
+        <w:t xml:space="preserve"> website </w:t>
+      </w:r>
+      <w:r>
+        <w:rPr>
+          <w:color w:val="auto"/>
+          <w:szCs w:val="22"/>
+        </w:rPr>
+        <w:t>for the client</w:t>
+      </w:r>
+      <w:r>
+        <w:rPr>
+          <w:color w:val="auto"/>
+          <w:szCs w:val="22"/>
         </w:rPr>
         <w:t>.</w:t>
       </w:r>
     </w:p>
-    <w:p>
-      <w:pPr>
-        <w:rPr>
-          <w:color w:val="auto"/>
-          <w:sz w:val="24"/>
-        </w:rPr>
-      </w:pPr>
-    </w:p>
-    <w:p>
-      <w:pPr>
-        <w:pStyle w:val="Heading2"/>
-      </w:pPr>
-      <w:r>
-        <w:t>Conclusion</w:t>
-      </w:r>
-    </w:p>
-    <w:p>
-      <w:pPr>
-        <w:ind w:left="0" w:firstLine="0"/>
-        <w:rPr>
-          <w:color w:val="auto"/>
-          <w:sz w:val="24"/>
-        </w:rPr>
-      </w:pPr>
-      <w:r>
-        <w:rPr>
-          <w:color w:val="auto"/>
-          <w:sz w:val="24"/>
-          <w:highlight w:val="yellow"/>
-        </w:rPr>
-        <w:t>1-2 sentences explaining what the design document achieves</w:t>
-      </w:r>
-    </w:p>
-    <w:p>
-      <w:pPr>
-        <w:ind w:left="0" w:firstLine="0"/>
-        <w:rPr>
-          <w:color w:val="auto"/>
-          <w:sz w:val="24"/>
-        </w:rPr>
-      </w:pPr>
-      <w:r>
-        <w:rPr>
-          <w:color w:val="auto"/>
-          <w:sz w:val="24"/>
-        </w:rPr>
-        <w:t>In conclusion, th</w:t>
-      </w:r>
-      <w:r>
-        <w:rPr>
-          <w:color w:val="auto"/>
-          <w:sz w:val="24"/>
-        </w:rPr>
-        <w:t xml:space="preserve">is design document provides the </w:t>
-      </w:r>
-      <w:r>
-        <w:rPr>
-          <w:color w:val="auto"/>
-          <w:sz w:val="24"/>
-        </w:rPr>
-        <w:t>blueprints for how the website will look</w:t>
-      </w:r>
-      <w:r>
-        <w:rPr>
-          <w:color w:val="auto"/>
-          <w:sz w:val="24"/>
-        </w:rPr>
-        <w:t xml:space="preserve"> and </w:t>
-      </w:r>
-      <w:r>
-        <w:rPr>
-          <w:color w:val="auto"/>
-          <w:sz w:val="24"/>
-        </w:rPr>
-        <w:t>function</w:t>
-      </w:r>
-      <w:r>
-        <w:rPr>
-          <w:color w:val="auto"/>
-          <w:sz w:val="24"/>
-        </w:rPr>
-        <w:t xml:space="preserve">. </w:t>
-      </w:r>
-      <w:r>
-        <w:rPr>
-          <w:color w:val="auto"/>
-          <w:sz w:val="24"/>
-        </w:rPr>
-        <w:t xml:space="preserve">By following the </w:t>
-      </w:r>
-      <w:r>
-        <w:rPr>
-          <w:color w:val="auto"/>
-          <w:sz w:val="24"/>
-        </w:rPr>
-        <w:t>instructions and wireframe</w:t>
-      </w:r>
-      <w:r>
-        <w:rPr>
-          <w:color w:val="auto"/>
-          <w:sz w:val="24"/>
-        </w:rPr>
-        <w:t xml:space="preserve">s set out in this document, the </w:t>
-      </w:r>
-      <w:r>
-        <w:rPr>
-          <w:color w:val="auto"/>
-          <w:sz w:val="24"/>
-        </w:rPr>
-        <w:lastRenderedPageBreak/>
-        <w:t>web developer will be able to create a professional, highly interactive</w:t>
-      </w:r>
-      <w:r>
-        <w:rPr>
-          <w:color w:val="auto"/>
-          <w:sz w:val="24"/>
-        </w:rPr>
-        <w:t>, and responsive</w:t>
-      </w:r>
-      <w:r>
-        <w:rPr>
-          <w:color w:val="auto"/>
-          <w:sz w:val="24"/>
-        </w:rPr>
-        <w:t xml:space="preserve"> website </w:t>
-      </w:r>
-      <w:r>
-        <w:rPr>
-          <w:color w:val="auto"/>
-          <w:sz w:val="24"/>
-        </w:rPr>
-        <w:t>for the client</w:t>
-      </w:r>
-      <w:r>
-        <w:rPr>
-          <w:color w:val="auto"/>
-          <w:sz w:val="24"/>
-        </w:rPr>
-        <w:t>.</w:t>
-      </w:r>
-    </w:p>
     <w:sectPr>
-      <w:headerReference w:type="default" r:id="rId8"/>
-      <w:footerReference w:type="default" r:id="rId9"/>
+      <w:headerReference w:type="default" r:id="rId7"/>
+      <w:footerReference w:type="default" r:id="rId8"/>
       <w:pgSz w:w="11906" w:h="16838"/>
       <w:pgMar w:top="1440" w:right="1440" w:bottom="1440" w:left="1440" w:header="720" w:footer="720" w:gutter="0"/>
       <w:cols w:space="720"/>
@@ -1386,6 +2008,119 @@
     </w:lvl>
   </w:abstractNum>
   <w:abstractNum w:abstractNumId="1" w15:restartNumberingAfterBreak="0">
+    <w:nsid w:val="0AF74C5A"/>
+    <w:multiLevelType w:val="hybridMultilevel"/>
+    <w:tmpl w:val="CF0A5C9A"/>
+    <w:lvl w:ilvl="0" w:tplc="18090001">
+      <w:start w:val="1"/>
+      <w:numFmt w:val="bullet"/>
+      <w:lvlText w:val=""/>
+      <w:lvlJc w:val="left"/>
+      <w:pPr>
+        <w:ind w:left="720" w:hanging="360"/>
+      </w:pPr>
+      <w:rPr>
+        <w:rFonts w:ascii="Symbol" w:hAnsi="Symbol" w:hint="default"/>
+      </w:rPr>
+    </w:lvl>
+    <w:lvl w:ilvl="1" w:tplc="18090003" w:tentative="1">
+      <w:start w:val="1"/>
+      <w:numFmt w:val="bullet"/>
+      <w:lvlText w:val="o"/>
+      <w:lvlJc w:val="left"/>
+      <w:pPr>
+        <w:ind w:left="1440" w:hanging="360"/>
+      </w:pPr>
+      <w:rPr>
+        <w:rFonts w:ascii="Courier New" w:hAnsi="Courier New" w:cs="Courier New" w:hint="default"/>
+      </w:rPr>
+    </w:lvl>
+    <w:lvl w:ilvl="2" w:tplc="18090005" w:tentative="1">
+      <w:start w:val="1"/>
+      <w:numFmt w:val="bullet"/>
+      <w:lvlText w:val=""/>
+      <w:lvlJc w:val="left"/>
+      <w:pPr>
+        <w:ind w:left="2160" w:hanging="360"/>
+      </w:pPr>
+      <w:rPr>
+        <w:rFonts w:ascii="Wingdings" w:hAnsi="Wingdings" w:hint="default"/>
+      </w:rPr>
+    </w:lvl>
+    <w:lvl w:ilvl="3" w:tplc="18090001" w:tentative="1">
+      <w:start w:val="1"/>
+      <w:numFmt w:val="bullet"/>
+      <w:lvlText w:val=""/>
+      <w:lvlJc w:val="left"/>
+      <w:pPr>
+        <w:ind w:left="2880" w:hanging="360"/>
+      </w:pPr>
+      <w:rPr>
+        <w:rFonts w:ascii="Symbol" w:hAnsi="Symbol" w:hint="default"/>
+      </w:rPr>
+    </w:lvl>
+    <w:lvl w:ilvl="4" w:tplc="18090003" w:tentative="1">
+      <w:start w:val="1"/>
+      <w:numFmt w:val="bullet"/>
+      <w:lvlText w:val="o"/>
+      <w:lvlJc w:val="left"/>
+      <w:pPr>
+        <w:ind w:left="3600" w:hanging="360"/>
+      </w:pPr>
+      <w:rPr>
+        <w:rFonts w:ascii="Courier New" w:hAnsi="Courier New" w:cs="Courier New" w:hint="default"/>
+      </w:rPr>
+    </w:lvl>
+    <w:lvl w:ilvl="5" w:tplc="18090005" w:tentative="1">
+      <w:start w:val="1"/>
+      <w:numFmt w:val="bullet"/>
+      <w:lvlText w:val=""/>
+      <w:lvlJc w:val="left"/>
+      <w:pPr>
+        <w:ind w:left="4320" w:hanging="360"/>
+      </w:pPr>
+      <w:rPr>
+        <w:rFonts w:ascii="Wingdings" w:hAnsi="Wingdings" w:hint="default"/>
+      </w:rPr>
+    </w:lvl>
+    <w:lvl w:ilvl="6" w:tplc="18090001" w:tentative="1">
+      <w:start w:val="1"/>
+      <w:numFmt w:val="bullet"/>
+      <w:lvlText w:val=""/>
+      <w:lvlJc w:val="left"/>
+      <w:pPr>
+        <w:ind w:left="5040" w:hanging="360"/>
+      </w:pPr>
+      <w:rPr>
+        <w:rFonts w:ascii="Symbol" w:hAnsi="Symbol" w:hint="default"/>
+      </w:rPr>
+    </w:lvl>
+    <w:lvl w:ilvl="7" w:tplc="18090003" w:tentative="1">
+      <w:start w:val="1"/>
+      <w:numFmt w:val="bullet"/>
+      <w:lvlText w:val="o"/>
+      <w:lvlJc w:val="left"/>
+      <w:pPr>
+        <w:ind w:left="5760" w:hanging="360"/>
+      </w:pPr>
+      <w:rPr>
+        <w:rFonts w:ascii="Courier New" w:hAnsi="Courier New" w:cs="Courier New" w:hint="default"/>
+      </w:rPr>
+    </w:lvl>
+    <w:lvl w:ilvl="8" w:tplc="18090005" w:tentative="1">
+      <w:start w:val="1"/>
+      <w:numFmt w:val="bullet"/>
+      <w:lvlText w:val=""/>
+      <w:lvlJc w:val="left"/>
+      <w:pPr>
+        <w:ind w:left="6480" w:hanging="360"/>
+      </w:pPr>
+      <w:rPr>
+        <w:rFonts w:ascii="Wingdings" w:hAnsi="Wingdings" w:hint="default"/>
+      </w:rPr>
+    </w:lvl>
+  </w:abstractNum>
+  <w:abstractNum w:abstractNumId="2" w15:restartNumberingAfterBreak="0">
     <w:nsid w:val="0C3A37D8"/>
     <w:multiLevelType w:val="hybridMultilevel"/>
     <w:tmpl w:val="1DDCE0B6"/>
@@ -1498,7 +2233,7 @@
       </w:rPr>
     </w:lvl>
   </w:abstractNum>
-  <w:abstractNum w:abstractNumId="2" w15:restartNumberingAfterBreak="0">
+  <w:abstractNum w:abstractNumId="3" w15:restartNumberingAfterBreak="0">
     <w:nsid w:val="0C3D2B23"/>
     <w:multiLevelType w:val="hybridMultilevel"/>
     <w:tmpl w:val="4EE663E6"/>
@@ -1584,7 +2319,7 @@
       </w:pPr>
     </w:lvl>
   </w:abstractNum>
-  <w:abstractNum w:abstractNumId="3" w15:restartNumberingAfterBreak="0">
+  <w:abstractNum w:abstractNumId="4" w15:restartNumberingAfterBreak="0">
     <w:nsid w:val="1F5C41BD"/>
     <w:multiLevelType w:val="hybridMultilevel"/>
     <w:tmpl w:val="7FF2066C"/>
@@ -1697,7 +2432,7 @@
       </w:rPr>
     </w:lvl>
   </w:abstractNum>
-  <w:abstractNum w:abstractNumId="4" w15:restartNumberingAfterBreak="0">
+  <w:abstractNum w:abstractNumId="5" w15:restartNumberingAfterBreak="0">
     <w:nsid w:val="280A4A38"/>
     <w:multiLevelType w:val="hybridMultilevel"/>
     <w:tmpl w:val="1AB26E98"/>
@@ -1909,7 +2644,7 @@
       </w:rPr>
     </w:lvl>
   </w:abstractNum>
-  <w:abstractNum w:abstractNumId="5" w15:restartNumberingAfterBreak="0">
+  <w:abstractNum w:abstractNumId="6" w15:restartNumberingAfterBreak="0">
     <w:nsid w:val="2BB465AD"/>
     <w:multiLevelType w:val="hybridMultilevel"/>
     <w:tmpl w:val="C6961D9C"/>
@@ -2022,7 +2757,7 @@
       </w:rPr>
     </w:lvl>
   </w:abstractNum>
-  <w:abstractNum w:abstractNumId="6" w15:restartNumberingAfterBreak="0">
+  <w:abstractNum w:abstractNumId="7" w15:restartNumberingAfterBreak="0">
     <w:nsid w:val="32786453"/>
     <w:multiLevelType w:val="hybridMultilevel"/>
     <w:tmpl w:val="A16C53C4"/>
@@ -2111,7 +2846,7 @@
       </w:pPr>
     </w:lvl>
   </w:abstractNum>
-  <w:abstractNum w:abstractNumId="7" w15:restartNumberingAfterBreak="0">
+  <w:abstractNum w:abstractNumId="8" w15:restartNumberingAfterBreak="0">
     <w:nsid w:val="3B8D3D36"/>
     <w:multiLevelType w:val="hybridMultilevel"/>
     <w:tmpl w:val="E9DAE2CE"/>
@@ -2224,7 +2959,7 @@
       </w:rPr>
     </w:lvl>
   </w:abstractNum>
-  <w:abstractNum w:abstractNumId="8" w15:restartNumberingAfterBreak="0">
+  <w:abstractNum w:abstractNumId="9" w15:restartNumberingAfterBreak="0">
     <w:nsid w:val="44413C79"/>
     <w:multiLevelType w:val="hybridMultilevel"/>
     <w:tmpl w:val="522CBB98"/>
@@ -2310,7 +3045,7 @@
       </w:pPr>
     </w:lvl>
   </w:abstractNum>
-  <w:abstractNum w:abstractNumId="9" w15:restartNumberingAfterBreak="0">
+  <w:abstractNum w:abstractNumId="10" w15:restartNumberingAfterBreak="0">
     <w:nsid w:val="477D4A59"/>
     <w:multiLevelType w:val="hybridMultilevel"/>
     <w:tmpl w:val="C0DC2BA2"/>
@@ -2399,7 +3134,7 @@
       </w:pPr>
     </w:lvl>
   </w:abstractNum>
-  <w:abstractNum w:abstractNumId="10" w15:restartNumberingAfterBreak="0">
+  <w:abstractNum w:abstractNumId="11" w15:restartNumberingAfterBreak="0">
     <w:nsid w:val="55182F5A"/>
     <w:multiLevelType w:val="hybridMultilevel"/>
     <w:tmpl w:val="A336F534"/>
@@ -2611,7 +3346,7 @@
       </w:rPr>
     </w:lvl>
   </w:abstractNum>
-  <w:abstractNum w:abstractNumId="11" w15:restartNumberingAfterBreak="0">
+  <w:abstractNum w:abstractNumId="12" w15:restartNumberingAfterBreak="0">
     <w:nsid w:val="552C3184"/>
     <w:multiLevelType w:val="hybridMultilevel"/>
     <w:tmpl w:val="C688D098"/>
@@ -2701,7 +3436,7 @@
       </w:pPr>
     </w:lvl>
   </w:abstractNum>
-  <w:abstractNum w:abstractNumId="12" w15:restartNumberingAfterBreak="0">
+  <w:abstractNum w:abstractNumId="13" w15:restartNumberingAfterBreak="0">
     <w:nsid w:val="5C7532EC"/>
     <w:multiLevelType w:val="hybridMultilevel"/>
     <w:tmpl w:val="92B239D2"/>
@@ -2790,7 +3525,7 @@
       </w:pPr>
     </w:lvl>
   </w:abstractNum>
-  <w:abstractNum w:abstractNumId="13" w15:restartNumberingAfterBreak="0">
+  <w:abstractNum w:abstractNumId="14" w15:restartNumberingAfterBreak="0">
     <w:nsid w:val="69693519"/>
     <w:multiLevelType w:val="hybridMultilevel"/>
     <w:tmpl w:val="9828C004"/>
@@ -3002,7 +3737,7 @@
       </w:rPr>
     </w:lvl>
   </w:abstractNum>
-  <w:abstractNum w:abstractNumId="14" w15:restartNumberingAfterBreak="0">
+  <w:abstractNum w:abstractNumId="15" w15:restartNumberingAfterBreak="0">
     <w:nsid w:val="6C6A6561"/>
     <w:multiLevelType w:val="hybridMultilevel"/>
     <w:tmpl w:val="20F235A6"/>
@@ -3214,7 +3949,7 @@
       </w:rPr>
     </w:lvl>
   </w:abstractNum>
-  <w:abstractNum w:abstractNumId="15" w15:restartNumberingAfterBreak="0">
+  <w:abstractNum w:abstractNumId="16" w15:restartNumberingAfterBreak="0">
     <w:nsid w:val="710C2AFA"/>
     <w:multiLevelType w:val="hybridMultilevel"/>
     <w:tmpl w:val="DDB4F2EA"/>
@@ -3327,7 +4062,7 @@
       </w:rPr>
     </w:lvl>
   </w:abstractNum>
-  <w:abstractNum w:abstractNumId="16" w15:restartNumberingAfterBreak="0">
+  <w:abstractNum w:abstractNumId="17" w15:restartNumberingAfterBreak="0">
     <w:nsid w:val="71701734"/>
     <w:multiLevelType w:val="hybridMultilevel"/>
     <w:tmpl w:val="C0CCF73A"/>
@@ -3440,7 +4175,7 @@
       </w:rPr>
     </w:lvl>
   </w:abstractNum>
-  <w:abstractNum w:abstractNumId="17" w15:restartNumberingAfterBreak="0">
+  <w:abstractNum w:abstractNumId="18" w15:restartNumberingAfterBreak="0">
     <w:nsid w:val="78E70159"/>
     <w:multiLevelType w:val="multilevel"/>
     <w:tmpl w:val="E96ECEDE"/>
@@ -3590,57 +4325,60 @@
     </w:lvl>
   </w:abstractNum>
   <w:num w:numId="1" w16cid:durableId="992484863">
+    <w:abstractNumId w:val="14"/>
+  </w:num>
+  <w:num w:numId="2" w16cid:durableId="1126003506">
+    <w:abstractNumId w:val="11"/>
+  </w:num>
+  <w:num w:numId="3" w16cid:durableId="1767261169">
+    <w:abstractNumId w:val="5"/>
+  </w:num>
+  <w:num w:numId="4" w16cid:durableId="72246609">
+    <w:abstractNumId w:val="15"/>
+  </w:num>
+  <w:num w:numId="5" w16cid:durableId="1228758767">
     <w:abstractNumId w:val="13"/>
   </w:num>
-  <w:num w:numId="2" w16cid:durableId="1126003506">
+  <w:num w:numId="6" w16cid:durableId="1601332928">
+    <w:abstractNumId w:val="3"/>
+  </w:num>
+  <w:num w:numId="7" w16cid:durableId="1747144467">
+    <w:abstractNumId w:val="7"/>
+  </w:num>
+  <w:num w:numId="8" w16cid:durableId="506289607">
+    <w:abstractNumId w:val="18"/>
+  </w:num>
+  <w:num w:numId="9" w16cid:durableId="1890141703">
     <w:abstractNumId w:val="10"/>
   </w:num>
-  <w:num w:numId="3" w16cid:durableId="1767261169">
+  <w:num w:numId="10" w16cid:durableId="560094255">
+    <w:abstractNumId w:val="9"/>
+  </w:num>
+  <w:num w:numId="11" w16cid:durableId="830025572">
+    <w:abstractNumId w:val="12"/>
+  </w:num>
+  <w:num w:numId="12" w16cid:durableId="179128666">
+    <w:abstractNumId w:val="6"/>
+  </w:num>
+  <w:num w:numId="13" w16cid:durableId="1659070420">
     <w:abstractNumId w:val="4"/>
   </w:num>
-  <w:num w:numId="4" w16cid:durableId="72246609">
-    <w:abstractNumId w:val="14"/>
-  </w:num>
-  <w:num w:numId="5" w16cid:durableId="1228758767">
-    <w:abstractNumId w:val="12"/>
-  </w:num>
-  <w:num w:numId="6" w16cid:durableId="1601332928">
-    <w:abstractNumId w:val="2"/>
-  </w:num>
-  <w:num w:numId="7" w16cid:durableId="1747144467">
-    <w:abstractNumId w:val="6"/>
-  </w:num>
-  <w:num w:numId="8" w16cid:durableId="506289607">
-    <w:abstractNumId w:val="17"/>
-  </w:num>
-  <w:num w:numId="9" w16cid:durableId="1890141703">
-    <w:abstractNumId w:val="9"/>
-  </w:num>
-  <w:num w:numId="10" w16cid:durableId="560094255">
-    <w:abstractNumId w:val="8"/>
-  </w:num>
-  <w:num w:numId="11" w16cid:durableId="830025572">
-    <w:abstractNumId w:val="11"/>
-  </w:num>
-  <w:num w:numId="12" w16cid:durableId="179128666">
-    <w:abstractNumId w:val="5"/>
-  </w:num>
-  <w:num w:numId="13" w16cid:durableId="1659070420">
-    <w:abstractNumId w:val="3"/>
-  </w:num>
   <w:num w:numId="14" w16cid:durableId="1234706529">
-    <w:abstractNumId w:val="15"/>
+    <w:abstractNumId w:val="16"/>
   </w:num>
   <w:num w:numId="15" w16cid:durableId="2095781301">
-    <w:abstractNumId w:val="16"/>
+    <w:abstractNumId w:val="17"/>
   </w:num>
   <w:num w:numId="16" w16cid:durableId="500585884">
     <w:abstractNumId w:val="0"/>
   </w:num>
   <w:num w:numId="17" w16cid:durableId="935753717">
-    <w:abstractNumId w:val="7"/>
+    <w:abstractNumId w:val="8"/>
   </w:num>
   <w:num w:numId="18" w16cid:durableId="863441600">
+    <w:abstractNumId w:val="2"/>
+  </w:num>
+  <w:num w:numId="19" w16cid:durableId="114956529">
     <w:abstractNumId w:val="1"/>
   </w:num>
 </w:numbering>

</xml_diff>